<commit_message>
all pages html only
added html links to all pages
</commit_message>
<xml_diff>
--- a/Requirements.docx
+++ b/Requirements.docx
@@ -50,6 +50,7 @@
       <w:r>
         <w:rPr>
           <w:highlight w:val="yellow"/>
+          <w:u w:val="single"/>
           <w:lang w:val="en-US"/>
         </w:rPr>
         <w:t>at least four different .html pages</w:t>
@@ -63,6 +64,7 @@
       <w:r>
         <w:rPr>
           <w:highlight w:val="yellow"/>
+          <w:u w:val="single"/>
           <w:lang w:val="en-US"/>
         </w:rPr>
         <w:t>to get from any page on your website to any other page</w:t>
@@ -77,6 +79,7 @@
     <w:p>
       <w:pPr>
         <w:rPr>
+          <w:u w:val="single"/>
           <w:lang w:val="en-US"/>
         </w:rPr>
       </w:pPr>
@@ -99,7 +102,15 @@
           <w:highlight w:val="yellow"/>
           <w:lang w:val="en-US"/>
         </w:rPr>
-        <w:t xml:space="preserve"> at least one table, and at least one image.</w:t>
+        <w:t xml:space="preserve"> at least one table, </w:t>
+      </w:r>
+      <w:r>
+        <w:rPr>
+          <w:highlight w:val="yellow"/>
+          <w:u w:val="single"/>
+          <w:lang w:val="en-US"/>
+        </w:rPr>
+        <w:t>and at least one image.</w:t>
       </w:r>
     </w:p>
     <w:p>
@@ -181,17 +192,18 @@
       <w:r>
         <w:rPr>
           <w:highlight w:val="yellow"/>
-          <w:lang w:val="en-US"/>
-        </w:rPr>
-        <w:t>#id selector at least once, and the .</w:t>
-      </w:r>
-      <w:r>
-        <w:rPr>
-          <w:highlight w:val="yellow"/>
-          <w:u w:val="single"/>
-          <w:lang w:val="en-US"/>
-        </w:rPr>
-        <w:t>class selector at least once</w:t>
+          <w:u w:val="single"/>
+          <w:lang w:val="en-US"/>
+        </w:rPr>
+        <w:t>#id selector at least once, and the .class</w:t>
+      </w:r>
+      <w:r>
+        <w:rPr>
+          <w:highlight w:val="yellow"/>
+          <w:u w:val="single"/>
+          <w:lang w:val="en-US"/>
+        </w:rPr>
+        <w:t xml:space="preserve"> selector at least once</w:t>
       </w:r>
       <w:r>
         <w:rPr>
@@ -216,6 +228,7 @@
       <w:r>
         <w:rPr>
           <w:highlight w:val="yellow"/>
+          <w:u w:val="single"/>
           <w:lang w:val="en-US"/>
         </w:rPr>
         <w:t>at least one mobile-responsive @media query</w:t>
@@ -305,35 +318,35 @@
         </w:rPr>
         <w:t xml:space="preserve">, at </w:t>
       </w:r>
+      <w:r>
+        <w:rPr>
+          <w:highlight w:val="magenta"/>
+          <w:u w:val="single"/>
+          <w:lang w:val="en-US"/>
+        </w:rPr>
+        <w:t>least one example of SCSS nesting</w:t>
+      </w:r>
+      <w:r>
+        <w:rPr>
+          <w:lang w:val="en-US"/>
+        </w:rPr>
+        <w:t xml:space="preserve">, and at </w:t>
+      </w:r>
+      <w:r>
+        <w:rPr>
+          <w:highlight w:val="magenta"/>
+          <w:lang w:val="en-US"/>
+        </w:rPr>
+        <w:t>least one use of SCSS inheritance</w:t>
+      </w:r>
+      <w:r>
+        <w:rPr>
+          <w:lang w:val="en-US"/>
+        </w:rPr>
+        <w:t>.</w:t>
+      </w:r>
       <w:bookmarkStart w:id="0" w:name="_GoBack"/>
-      <w:r>
-        <w:rPr>
-          <w:highlight w:val="magenta"/>
-          <w:u w:val="single"/>
-          <w:lang w:val="en-US"/>
-        </w:rPr>
-        <w:t>least one example of SCSS nesting</w:t>
-      </w:r>
       <w:bookmarkEnd w:id="0"/>
-      <w:r>
-        <w:rPr>
-          <w:lang w:val="en-US"/>
-        </w:rPr>
-        <w:t xml:space="preserve">, and at </w:t>
-      </w:r>
-      <w:r>
-        <w:rPr>
-          <w:highlight w:val="magenta"/>
-          <w:lang w:val="en-US"/>
-        </w:rPr>
-        <w:t>least one use of SCSS inheritance</w:t>
-      </w:r>
-      <w:r>
-        <w:rPr>
-          <w:lang w:val="en-US"/>
-        </w:rPr>
-        <w:t>.</w:t>
-      </w:r>
     </w:p>
     <w:p>
       <w:pPr>

</xml_diff>

<commit_message>
reqs and video text addded
</commit_message>
<xml_diff>
--- a/Requirements.docx
+++ b/Requirements.docx
@@ -364,26 +364,21 @@
     <w:p>
       <w:pPr>
         <w:rPr>
-          <w:lang w:val="en-US"/>
-        </w:rPr>
-      </w:pPr>
-      <w:r>
-        <w:rPr>
-          <w:lang w:val="en-US"/>
-        </w:rPr>
-        <w:t xml:space="preserve">In README.md, include a </w:t>
-      </w:r>
-      <w:r>
-        <w:rPr>
-          <w:highlight w:val="yellow"/>
-          <w:lang w:val="en-US"/>
-        </w:rPr>
-        <w:t xml:space="preserve">short </w:t>
+          <w:highlight w:val="lightGray"/>
+          <w:lang w:val="en-US"/>
+        </w:rPr>
+      </w:pPr>
+      <w:r>
+        <w:rPr>
+          <w:highlight w:val="lightGray"/>
+          <w:lang w:val="en-US"/>
+        </w:rPr>
+        <w:t xml:space="preserve">In README.md, include a short </w:t>
       </w:r>
       <w:proofErr w:type="spellStart"/>
       <w:r>
         <w:rPr>
-          <w:highlight w:val="yellow"/>
+          <w:highlight w:val="lightGray"/>
           <w:lang w:val="en-US"/>
         </w:rPr>
         <w:t>writeup</w:t>
@@ -391,26 +386,21 @@
       <w:proofErr w:type="spellEnd"/>
       <w:r>
         <w:rPr>
-          <w:highlight w:val="yellow"/>
-          <w:lang w:val="en-US"/>
-        </w:rPr>
-        <w:t xml:space="preserve"> describing your project</w:t>
-      </w:r>
-      <w:r>
-        <w:rPr>
-          <w:lang w:val="en-US"/>
-        </w:rPr>
-        <w:t>, what’s contained in each file, and (optionally) any other additional information the staff should know about your project.</w:t>
-      </w:r>
-    </w:p>
-    <w:p>
-      <w:pPr>
-        <w:rPr>
-          <w:lang w:val="en-US"/>
-        </w:rPr>
-      </w:pPr>
-      <w:r>
-        <w:rPr>
+          <w:highlight w:val="lightGray"/>
+          <w:lang w:val="en-US"/>
+        </w:rPr>
+        <w:t xml:space="preserve"> describing your project, what’s contained in each file, and (optionally) any other additional information the staff should know about your project.</w:t>
+      </w:r>
+    </w:p>
+    <w:p>
+      <w:pPr>
+        <w:rPr>
+          <w:lang w:val="en-US"/>
+        </w:rPr>
+      </w:pPr>
+      <w:r>
+        <w:rPr>
+          <w:highlight w:val="lightGray"/>
           <w:lang w:val="en-US"/>
         </w:rPr>
         <w:t>Note that not all of the above requirements are covered in Lecture 0, some will be introduced in Lecture 1.</w:t>
@@ -492,12 +482,14 @@
     <w:p>
       <w:pPr>
         <w:rPr>
+          <w:highlight w:val="lightGray"/>
           <w:lang w:val="en-US"/>
         </w:rPr>
       </w:pPr>
       <w:proofErr w:type="gramStart"/>
       <w:r>
         <w:rPr>
+          <w:highlight w:val="lightGray"/>
           <w:lang w:val="en-US"/>
         </w:rPr>
         <w:t>submit50</w:t>
@@ -505,6 +497,7 @@
       <w:proofErr w:type="gramEnd"/>
       <w:r>
         <w:rPr>
+          <w:highlight w:val="lightGray"/>
           <w:lang w:val="en-US"/>
         </w:rPr>
         <w:t xml:space="preserve"> web50/projects/2020/x/0</w:t>
@@ -518,7 +511,7 @@
       </w:pPr>
       <w:r>
         <w:rPr>
-          <w:highlight w:val="yellow"/>
+          <w:highlight w:val="lightGray"/>
           <w:lang w:val="en-US"/>
         </w:rPr>
         <w:t xml:space="preserve">Otherwise, using </w:t>
@@ -526,7 +519,7 @@
       <w:proofErr w:type="spellStart"/>
       <w:r>
         <w:rPr>
-          <w:highlight w:val="yellow"/>
+          <w:highlight w:val="lightGray"/>
           <w:lang w:val="en-US"/>
         </w:rPr>
         <w:t>Git</w:t>
@@ -534,7 +527,7 @@
       <w:proofErr w:type="spellEnd"/>
       <w:r>
         <w:rPr>
-          <w:highlight w:val="yellow"/>
+          <w:highlight w:val="lightGray"/>
           <w:lang w:val="en-US"/>
         </w:rPr>
         <w:t>, push your work to https://github.com/me50/USERNAME.git, where USERNAME is your GitHub username, on a branch called web50/projects/2020/x/0.</w:t>
@@ -555,19 +548,11 @@
       </w:pPr>
       <w:r>
         <w:rPr>
-          <w:highlight w:val="yellow"/>
+          <w:highlight w:val="lightGray"/>
           <w:lang w:val="en-US"/>
         </w:rPr>
         <w:lastRenderedPageBreak/>
-        <w:t>Record a 1- to 5-minute screencast</w:t>
-      </w:r>
-      <w:bookmarkStart w:id="0" w:name="_GoBack"/>
-      <w:bookmarkEnd w:id="0"/>
-      <w:r>
-        <w:rPr>
-          <w:lang w:val="en-US"/>
-        </w:rPr>
-        <w:t xml:space="preserve"> in which you demonstrate your app’s functionality and/or walk viewers through your code. Upload that video to YouTube (as unlisted or public, but not private) or somewhere else.</w:t>
+        <w:t>Record a 1- to 5-minute screencast in which you demonstrate your app’s functionality and/or walk viewers through your code. Upload that video to YouTube (as unlisted or public, but not private) or somewhere else.</w:t>
       </w:r>
     </w:p>
     <w:p>
@@ -598,23 +583,20 @@
       </w:pPr>
       <w:r>
         <w:rPr>
+          <w:highlight w:val="lightGray"/>
           <w:lang w:val="en-US"/>
         </w:rPr>
         <w:t>Submit this form.</w:t>
       </w:r>
       <w:r>
         <w:rPr>
-          <w:lang w:val="en-US"/>
-        </w:rPr>
-        <w:t xml:space="preserve"> - </w:t>
-      </w:r>
-      <w:r>
-        <w:rPr>
-          <w:highlight w:val="yellow"/>
-          <w:lang w:val="en-US"/>
-        </w:rPr>
-        <w:t>https://docs.google.com/forms/d/e/1FAIpQLSfgdKKdL57qCiM4wp-tat88Jamt7dMZimKXFkrrsZez22nVHQ/viewform?emailAddress=bojo.vasilev%40gmail.com&amp;entry.1795705744=B_Vasilev&amp;entry.1799093588=Bojidar+Vasilev</w:t>
-      </w:r>
+          <w:highlight w:val="lightGray"/>
+          <w:lang w:val="en-US"/>
+        </w:rPr>
+        <w:t xml:space="preserve"> - https://docs.google.com/forms/d/e/1FAIpQLSfgdKKdL57qCiM4wp-tat88Jamt7dMZimKXFkrrsZez22nVHQ/viewform?emailAddress=bojo.vasilev%40gmail.com&amp;entry.1795705744=B_Vasilev&amp;entry.1799093588=Bojidar+Vasilev</w:t>
+      </w:r>
+      <w:bookmarkStart w:id="0" w:name="_GoBack"/>
+      <w:bookmarkEnd w:id="0"/>
     </w:p>
     <w:p>
       <w:pPr>
@@ -628,6 +610,13 @@
         </w:rPr>
         <w:t>You can then go to https://cs50.me/cs50w to view your current progress!</w:t>
       </w:r>
+    </w:p>
+    <w:p>
+      <w:pPr>
+        <w:rPr>
+          <w:lang w:val="en-US"/>
+        </w:rPr>
+      </w:pPr>
     </w:p>
     <w:sectPr>
       <w:pgSz w:w="11906" w:h="16838"/>

</xml_diff>